<commit_message>
Added test cases for view data
</commit_message>
<xml_diff>
--- a/TestCases/TestCase_view-data.js.docx
+++ b/TestCases/TestCase_view-data.js.docx
@@ -79,16 +79,10 @@
             <w:cnfStyle w:val="001000000000" w:firstRow="0" w:lastRow="0" w:firstColumn="1" w:lastColumn="0" w:oddVBand="0" w:evenVBand="0" w:oddHBand="0" w:evenHBand="0" w:firstRowFirstColumn="0" w:firstRowLastColumn="0" w:lastRowFirstColumn="0" w:lastRowLastColumn="0"/>
             <w:tcW w:w="3116" w:type="dxa"/>
           </w:tcPr>
-          <w:p/>
-        </w:tc>
-        <w:tc>
-          <w:tcPr>
-            <w:tcW w:w="3117" w:type="dxa"/>
-          </w:tcPr>
           <w:p>
-            <w:pPr>
-              <w:cnfStyle w:val="000000100000" w:firstRow="0" w:lastRow="0" w:firstColumn="0" w:lastColumn="0" w:oddVBand="0" w:evenVBand="0" w:oddHBand="1" w:evenHBand="0" w:firstRowFirstColumn="0" w:firstRowLastColumn="0" w:lastRowFirstColumn="0" w:lastRowLastColumn="0"/>
-            </w:pPr>
+            <w:r>
+              <w:t>Token</w:t>
+            </w:r>
           </w:p>
         </w:tc>
         <w:tc>
@@ -99,6 +93,22 @@
             <w:pPr>
               <w:cnfStyle w:val="000000100000" w:firstRow="0" w:lastRow="0" w:firstColumn="0" w:lastColumn="0" w:oddVBand="0" w:evenVBand="0" w:oddHBand="1" w:evenHBand="0" w:firstRowFirstColumn="0" w:firstRowLastColumn="0" w:lastRowFirstColumn="0" w:lastRowLastColumn="0"/>
             </w:pPr>
+            <w:r>
+              <w:t>Text</w:t>
+            </w:r>
+          </w:p>
+        </w:tc>
+        <w:tc>
+          <w:tcPr>
+            <w:tcW w:w="3117" w:type="dxa"/>
+          </w:tcPr>
+          <w:p>
+            <w:pPr>
+              <w:cnfStyle w:val="000000100000" w:firstRow="0" w:lastRow="0" w:firstColumn="0" w:lastColumn="0" w:oddVBand="0" w:evenVBand="0" w:oddHBand="1" w:evenHBand="0" w:firstRowFirstColumn="0" w:firstRowLastColumn="0" w:lastRowFirstColumn="0" w:lastRowLastColumn="0"/>
+            </w:pPr>
+            <w:r>
+              <w:t>Sha256 hash value (43 characters*)</w:t>
+            </w:r>
           </w:p>
         </w:tc>
       </w:tr>
@@ -108,16 +118,10 @@
             <w:cnfStyle w:val="001000000000" w:firstRow="0" w:lastRow="0" w:firstColumn="1" w:lastColumn="0" w:oddVBand="0" w:evenVBand="0" w:oddHBand="0" w:evenHBand="0" w:firstRowFirstColumn="0" w:firstRowLastColumn="0" w:lastRowFirstColumn="0" w:lastRowLastColumn="0"/>
             <w:tcW w:w="3116" w:type="dxa"/>
           </w:tcPr>
-          <w:p/>
-        </w:tc>
-        <w:tc>
-          <w:tcPr>
-            <w:tcW w:w="3117" w:type="dxa"/>
-          </w:tcPr>
           <w:p>
-            <w:pPr>
-              <w:cnfStyle w:val="000000000000" w:firstRow="0" w:lastRow="0" w:firstColumn="0" w:lastColumn="0" w:oddVBand="0" w:evenVBand="0" w:oddHBand="0" w:evenHBand="0" w:firstRowFirstColumn="0" w:firstRowLastColumn="0" w:lastRowFirstColumn="0" w:lastRowLastColumn="0"/>
-            </w:pPr>
+            <w:r>
+              <w:t>Param (parameter for main)</w:t>
+            </w:r>
           </w:p>
         </w:tc>
         <w:tc>
@@ -128,6 +132,38 @@
             <w:pPr>
               <w:cnfStyle w:val="000000000000" w:firstRow="0" w:lastRow="0" w:firstColumn="0" w:lastColumn="0" w:oddVBand="0" w:evenVBand="0" w:oddHBand="0" w:evenHBand="0" w:firstRowFirstColumn="0" w:firstRowLastColumn="0" w:lastRowFirstColumn="0" w:lastRowLastColumn="0"/>
             </w:pPr>
+            <w:r>
+              <w:t>JSON</w:t>
+            </w:r>
+          </w:p>
+        </w:tc>
+        <w:tc>
+          <w:tcPr>
+            <w:tcW w:w="3117" w:type="dxa"/>
+          </w:tcPr>
+          <w:p>
+            <w:pPr>
+              <w:cnfStyle w:val="000000000000" w:firstRow="0" w:lastRow="0" w:firstColumn="0" w:lastColumn="0" w:oddVBand="0" w:evenVBand="0" w:oddHBand="0" w:evenHBand="0" w:firstRowFirstColumn="0" w:firstRowLastColumn="0" w:lastRowFirstColumn="0" w:lastRowLastColumn="0"/>
+            </w:pPr>
+            <w:r>
+              <w:t xml:space="preserve">Any </w:t>
+            </w:r>
+            <w:proofErr w:type="spellStart"/>
+            <w:r>
+              <w:t>json</w:t>
+            </w:r>
+            <w:proofErr w:type="spellEnd"/>
+            <w:r>
+              <w:t xml:space="preserve"> containing list of </w:t>
+            </w:r>
+            <w:proofErr w:type="spellStart"/>
+            <w:r>
+              <w:t>employeeItems</w:t>
+            </w:r>
+            <w:proofErr w:type="spellEnd"/>
+            <w:r>
+              <w:t xml:space="preserve"> containing employee items</w:t>
+            </w:r>
           </w:p>
         </w:tc>
       </w:tr>
@@ -165,6 +201,19 @@
       </w:tr>
     </w:tbl>
     <w:p/>
+    <w:p>
+      <w:r>
+        <w:t>Quality issue found:</w:t>
+      </w:r>
+    </w:p>
+    <w:p>
+      <w:r>
+        <w:t>Too much repeated code, needs to be broken down into functions for easy code reuse</w:t>
+      </w:r>
+      <w:r>
+        <w:t xml:space="preserve"> (this is still new code so I’m not going to be too hard about it)</w:t>
+      </w:r>
+    </w:p>
     <w:p>
       <w:pPr>
         <w:pStyle w:val="Heading1"/>

</xml_diff>

<commit_message>
Realized I was looking at the wrong code but the basic content of these test cases thus far have been focused on the javascript
</commit_message>
<xml_diff>
--- a/TestCases/TestCase_view-data.js.docx
+++ b/TestCases/TestCase_view-data.js.docx
@@ -120,7 +120,10 @@
           </w:tcPr>
           <w:p>
             <w:r>
-              <w:t>Param (parameter for main)</w:t>
+              <w:t>Result</w:t>
+            </w:r>
+            <w:r>
+              <w:t xml:space="preserve"> (parameter for main)</w:t>
             </w:r>
           </w:p>
         </w:tc>
@@ -146,23 +149,7 @@
               <w:cnfStyle w:val="000000000000" w:firstRow="0" w:lastRow="0" w:firstColumn="0" w:lastColumn="0" w:oddVBand="0" w:evenVBand="0" w:oddHBand="0" w:evenHBand="0" w:firstRowFirstColumn="0" w:firstRowLastColumn="0" w:lastRowFirstColumn="0" w:lastRowLastColumn="0"/>
             </w:pPr>
             <w:r>
-              <w:t xml:space="preserve">Any </w:t>
-            </w:r>
-            <w:proofErr w:type="spellStart"/>
-            <w:r>
-              <w:t>json</w:t>
-            </w:r>
-            <w:proofErr w:type="spellEnd"/>
-            <w:r>
-              <w:t xml:space="preserve"> containing list of </w:t>
-            </w:r>
-            <w:proofErr w:type="spellStart"/>
-            <w:r>
-              <w:t>employeeItems</w:t>
-            </w:r>
-            <w:proofErr w:type="spellEnd"/>
-            <w:r>
-              <w:t xml:space="preserve"> containing employee items</w:t>
+              <w:t>Any json containing list of employeeItems containing employee items</w:t>
             </w:r>
           </w:p>
         </w:tc>
@@ -176,16 +163,10 @@
             <w:cnfStyle w:val="001000000000" w:firstRow="0" w:lastRow="0" w:firstColumn="1" w:lastColumn="0" w:oddVBand="0" w:evenVBand="0" w:oddHBand="0" w:evenHBand="0" w:firstRowFirstColumn="0" w:firstRowLastColumn="0" w:lastRowFirstColumn="0" w:lastRowLastColumn="0"/>
             <w:tcW w:w="3116" w:type="dxa"/>
           </w:tcPr>
-          <w:p/>
-        </w:tc>
-        <w:tc>
-          <w:tcPr>
-            <w:tcW w:w="3117" w:type="dxa"/>
-          </w:tcPr>
           <w:p>
-            <w:pPr>
-              <w:cnfStyle w:val="000000100000" w:firstRow="0" w:lastRow="0" w:firstColumn="0" w:lastColumn="0" w:oddVBand="0" w:evenVBand="0" w:oddHBand="1" w:evenHBand="0" w:firstRowFirstColumn="0" w:firstRowLastColumn="0" w:lastRowFirstColumn="0" w:lastRowLastColumn="0"/>
-            </w:pPr>
+            <w:r>
+              <w:t>Function activations</w:t>
+            </w:r>
           </w:p>
         </w:tc>
         <w:tc>
@@ -196,6 +177,22 @@
             <w:pPr>
               <w:cnfStyle w:val="000000100000" w:firstRow="0" w:lastRow="0" w:firstColumn="0" w:lastColumn="0" w:oddVBand="0" w:evenVBand="0" w:oddHBand="1" w:evenHBand="0" w:firstRowFirstColumn="0" w:firstRowLastColumn="0" w:lastRowFirstColumn="0" w:lastRowLastColumn="0"/>
             </w:pPr>
+            <w:r>
+              <w:t>(See related HTML)</w:t>
+            </w:r>
+          </w:p>
+        </w:tc>
+        <w:tc>
+          <w:tcPr>
+            <w:tcW w:w="3117" w:type="dxa"/>
+          </w:tcPr>
+          <w:p>
+            <w:pPr>
+              <w:cnfStyle w:val="000000100000" w:firstRow="0" w:lastRow="0" w:firstColumn="0" w:lastColumn="0" w:oddVBand="0" w:evenVBand="0" w:oddHBand="1" w:evenHBand="0" w:firstRowFirstColumn="0" w:firstRowLastColumn="0" w:lastRowFirstColumn="0" w:lastRowLastColumn="0"/>
+            </w:pPr>
+            <w:r>
+              <w:t>(See related HTML)</w:t>
+            </w:r>
           </w:p>
         </w:tc>
       </w:tr>
@@ -225,13 +222,8 @@
     <w:p/>
     <w:p>
       <w:r>
-        <w:t xml:space="preserve">*Subject to change due to shifting within </w:t>
+        <w:t>*Subject to change due to shifting within Vendia</w:t>
       </w:r>
-      <w:proofErr w:type="spellStart"/>
-      <w:r>
-        <w:t>Vendia</w:t>
-      </w:r>
-      <w:proofErr w:type="spellEnd"/>
     </w:p>
     <w:p/>
     <w:sectPr>
@@ -301,14 +293,12 @@
     <w:pPr>
       <w:pStyle w:val="Header"/>
     </w:pPr>
-    <w:proofErr w:type="spellStart"/>
     <w:r>
       <w:t>J</w:t>
     </w:r>
     <w:r>
       <w:t>s</w:t>
     </w:r>
-    <w:proofErr w:type="spellEnd"/>
     <w:r>
       <w:t>\yourscripthere</w:t>
     </w:r>

</xml_diff>